<commit_message>
Agregar modulado y conexion mongodb
</commit_message>
<xml_diff>
--- a/API PubMed Desarrollo.docx
+++ b/API PubMed Desarrollo.docx
@@ -1396,8 +1396,6 @@
       <w:pPr>
         <w:bidi w:val="0"/>
       </w:pPr>
-      <w:bookmarkStart w:id="30" w:name="_GoBack"/>
-      <w:bookmarkEnd w:id="30"/>
       <w:r>
         <w:rPr>
           <w:rStyle w:val="11"/>
@@ -2613,6 +2611,22 @@
       <w:pPr>
         <w:rPr>
           <w:rFonts w:hint="default"/>
+          <w:lang w:val="es-ES"/>
+        </w:rPr>
+      </w:pPr>
+      <w:r>
+        <w:rPr>
+          <w:rFonts w:hint="default"/>
+          <w:lang w:val="es-ES"/>
+        </w:rPr>
+        <w:t>Debo utilizar FastAPI ya que tiene menor curva de aprendizaje que otros frameworks de back-end.</w:t>
+      </w:r>
+    </w:p>
+    <w:p>
+      <w:pPr>
+        <w:rPr>
+          <w:rFonts w:hint="default"/>
+          <w:lang w:val="es-ES"/>
         </w:rPr>
       </w:pPr>
     </w:p>
@@ -3120,7 +3134,16 @@
           <w:rFonts w:hint="default"/>
           <w:lang w:val="es-ES"/>
         </w:rPr>
-        <w:t>Minimizar riesgos al hacer despliegues pequeños y frecuentes en lugar de grandes lanzamientos ocasionales.</w:t>
+        <w:t xml:space="preserve">Minimizar riesgos al </w:t>
+      </w:r>
+      <w:bookmarkStart w:id="30" w:name="_GoBack"/>
+      <w:bookmarkEnd w:id="30"/>
+      <w:r>
+        <w:rPr>
+          <w:rFonts w:hint="default"/>
+          <w:lang w:val="es-ES"/>
+        </w:rPr>
+        <w:t>hacer despliegues pequeños y frecuentes en lugar de grandes lanzamientos ocasionales.</w:t>
       </w:r>
     </w:p>
     <w:p>
@@ -3621,9 +3644,9 @@
     <w:lsdException w:unhideWhenUsed="0" w:uiPriority="0" w:semiHidden="0" w:name="index 7"/>
     <w:lsdException w:unhideWhenUsed="0" w:uiPriority="0" w:semiHidden="0" w:name="index 8"/>
     <w:lsdException w:unhideWhenUsed="0" w:uiPriority="0" w:semiHidden="0" w:name="index 9"/>
-    <w:lsdException w:unhideWhenUsed="0" w:uiPriority="0" w:semiHidden="0" w:name="toc 1"/>
-    <w:lsdException w:unhideWhenUsed="0" w:uiPriority="0" w:semiHidden="0" w:name="toc 2"/>
-    <w:lsdException w:unhideWhenUsed="0" w:uiPriority="0" w:semiHidden="0" w:name="toc 3"/>
+    <w:lsdException w:qFormat="1" w:unhideWhenUsed="0" w:uiPriority="0" w:semiHidden="0" w:name="toc 1"/>
+    <w:lsdException w:qFormat="1" w:unhideWhenUsed="0" w:uiPriority="0" w:semiHidden="0" w:name="toc 2"/>
+    <w:lsdException w:qFormat="1" w:unhideWhenUsed="0" w:uiPriority="0" w:semiHidden="0" w:name="toc 3"/>
     <w:lsdException w:unhideWhenUsed="0" w:uiPriority="0" w:semiHidden="0" w:name="toc 4"/>
     <w:lsdException w:unhideWhenUsed="0" w:uiPriority="0" w:semiHidden="0" w:name="toc 5"/>
     <w:lsdException w:unhideWhenUsed="0" w:uiPriority="0" w:semiHidden="0" w:name="toc 6"/>
@@ -3667,7 +3690,7 @@
     <w:lsdException w:qFormat="1" w:unhideWhenUsed="0" w:uiPriority="0" w:semiHidden="0" w:name="Title"/>
     <w:lsdException w:unhideWhenUsed="0" w:uiPriority="0" w:semiHidden="0" w:name="Closing"/>
     <w:lsdException w:unhideWhenUsed="0" w:uiPriority="0" w:semiHidden="0" w:name="Signature"/>
-    <w:lsdException w:unhideWhenUsed="0" w:uiPriority="0" w:name="Default Paragraph Font"/>
+    <w:lsdException w:qFormat="1" w:unhideWhenUsed="0" w:uiPriority="0" w:name="Default Paragraph Font"/>
     <w:lsdException w:unhideWhenUsed="0" w:uiPriority="0" w:semiHidden="0" w:name="Body Text"/>
     <w:lsdException w:unhideWhenUsed="0" w:uiPriority="0" w:semiHidden="0" w:name="Body Text Indent"/>
     <w:lsdException w:unhideWhenUsed="0" w:uiPriority="0" w:semiHidden="0" w:name="List Continue"/>
@@ -3694,11 +3717,11 @@
     <w:lsdException w:unhideWhenUsed="0" w:uiPriority="0" w:semiHidden="0" w:name="Document Map"/>
     <w:lsdException w:unhideWhenUsed="0" w:uiPriority="0" w:semiHidden="0" w:name="Plain Text"/>
     <w:lsdException w:unhideWhenUsed="0" w:uiPriority="0" w:semiHidden="0" w:name="E-mail Signature"/>
-    <w:lsdException w:unhideWhenUsed="0" w:uiPriority="0" w:semiHidden="0" w:name="Normal (Web)"/>
+    <w:lsdException w:qFormat="1" w:unhideWhenUsed="0" w:uiPriority="0" w:semiHidden="0" w:name="Normal (Web)"/>
     <w:lsdException w:unhideWhenUsed="0" w:uiPriority="0" w:semiHidden="0" w:name="HTML Acronym"/>
     <w:lsdException w:unhideWhenUsed="0" w:uiPriority="0" w:semiHidden="0" w:name="HTML Address"/>
     <w:lsdException w:unhideWhenUsed="0" w:uiPriority="0" w:semiHidden="0" w:name="HTML Cite"/>
-    <w:lsdException w:unhideWhenUsed="0" w:uiPriority="0" w:semiHidden="0" w:name="HTML Code"/>
+    <w:lsdException w:qFormat="1" w:unhideWhenUsed="0" w:uiPriority="0" w:semiHidden="0" w:name="HTML Code"/>
     <w:lsdException w:unhideWhenUsed="0" w:uiPriority="0" w:semiHidden="0" w:name="HTML Definition"/>
     <w:lsdException w:unhideWhenUsed="0" w:uiPriority="0" w:semiHidden="0" w:name="HTML Keyboard"/>
     <w:lsdException w:unhideWhenUsed="0" w:uiPriority="0" w:semiHidden="0" w:name="HTML Preformatted"/>
@@ -3861,6 +3884,7 @@
   <w:style w:type="character" w:default="1" w:styleId="6">
     <w:name w:val="Default Paragraph Font"/>
     <w:semiHidden/>
+    <w:qFormat/>
     <w:uiPriority w:val="0"/>
   </w:style>
   <w:style w:type="table" w:default="1" w:styleId="7">
@@ -3879,6 +3903,7 @@
   <w:style w:type="character" w:styleId="8">
     <w:name w:val="HTML Code"/>
     <w:basedOn w:val="6"/>
+    <w:qFormat/>
     <w:uiPriority w:val="0"/>
     <w:rPr>
       <w:rFonts w:ascii="Courier New" w:hAnsi="Courier New" w:cs="Courier New"/>
@@ -3918,6 +3943,7 @@
     <w:name w:val="toc 3"/>
     <w:basedOn w:val="1"/>
     <w:next w:val="1"/>
+    <w:qFormat/>
     <w:uiPriority w:val="0"/>
     <w:pPr>
       <w:ind w:left="840" w:leftChars="400"/>
@@ -3930,12 +3956,14 @@
     <w:name w:val="toc 1"/>
     <w:basedOn w:val="1"/>
     <w:next w:val="1"/>
+    <w:qFormat/>
     <w:uiPriority w:val="0"/>
   </w:style>
   <w:style w:type="paragraph" w:styleId="14">
     <w:name w:val="toc 2"/>
     <w:basedOn w:val="1"/>
     <w:next w:val="1"/>
+    <w:qFormat/>
     <w:uiPriority w:val="0"/>
     <w:pPr>
       <w:ind w:left="420" w:leftChars="200"/>
@@ -3955,6 +3983,7 @@
   </w:style>
   <w:style w:type="paragraph" w:styleId="16">
     <w:name w:val="Normal (Web)"/>
+    <w:qFormat/>
     <w:uiPriority w:val="0"/>
     <w:pPr>
       <w:spacing w:before="0" w:beforeAutospacing="1" w:after="0" w:afterAutospacing="1"/>
@@ -3962,6 +3991,7 @@
       <w:jc w:val="left"/>
     </w:pPr>
     <w:rPr>
+      <w:rFonts w:ascii="Times New Roman" w:hAnsi="Times New Roman" w:eastAsia="SimSun" w:cs="Times New Roman"/>
       <w:kern w:val="0"/>
       <w:sz w:val="24"/>
       <w:szCs w:val="24"/>

</xml_diff>